<commit_message>
Include appendix tables in the table of contents and list of tables
Update `generate_tables_docx.py` to include appendix table data in the List of Tables and Table of Contents generation for the DOCX file.

Replit-Commit-Author: Agent
Replit-Commit-Session-Id: f9c8db01-3b61-40cc-a6c0-e62dc4f50368
Replit-Commit-Checkpoint-Type: full_checkpoint
Replit-Commit-Event-Id: 49e7bcdf-45ae-45fe-8ee9-539398b2ebfd
Replit-Helium-Checkpoint-Created: true
</commit_message>
<xml_diff>
--- a/attached_assets/NEXUS_TABLES_FORMATTED.docx
+++ b/attached_assets/NEXUS_TABLES_FORMATTED.docx
@@ -1990,6 +1990,306 @@
           </w:p>
         </w:tc>
       </w:tr>
+      <w:tr>
+        <w:tc>
+          <w:tcPr>
+            <w:tcW w:type="dxa" w:w="1701"/>
+          </w:tcPr>
+          <w:p>
+            <w:pPr>
+              <w:jc w:val="center"/>
+            </w:pPr>
+            <w:r>
+              <w:rPr>
+                <w:sz w:val="20"/>
+              </w:rPr>
+              <w:t>A1</w:t>
+            </w:r>
+          </w:p>
+        </w:tc>
+        <w:tc>
+          <w:tcPr>
+            <w:tcW w:type="dxa" w:w="5669"/>
+          </w:tcPr>
+          <w:p>
+            <w:pPr>
+              <w:jc w:val="left"/>
+            </w:pPr>
+            <w:r>
+              <w:rPr>
+                <w:sz w:val="20"/>
+              </w:rPr>
+              <w:t>API Endpoints Overview (Appendix)</w:t>
+            </w:r>
+          </w:p>
+        </w:tc>
+        <w:tc>
+          <w:tcPr>
+            <w:tcW w:type="dxa" w:w="1417"/>
+          </w:tcPr>
+          <w:p>
+            <w:pPr>
+              <w:jc w:val="center"/>
+            </w:pPr>
+            <w:r>
+              <w:rPr>
+                <w:sz w:val="20"/>
+              </w:rPr>
+              <w:t>33</w:t>
+            </w:r>
+          </w:p>
+        </w:tc>
+      </w:tr>
+      <w:tr>
+        <w:tc>
+          <w:tcPr>
+            <w:tcW w:type="dxa" w:w="1701"/>
+          </w:tcPr>
+          <w:p>
+            <w:pPr>
+              <w:jc w:val="center"/>
+            </w:pPr>
+            <w:r>
+              <w:rPr>
+                <w:sz w:val="20"/>
+              </w:rPr>
+              <w:t>A2</w:t>
+            </w:r>
+          </w:p>
+        </w:tc>
+        <w:tc>
+          <w:tcPr>
+            <w:tcW w:type="dxa" w:w="5669"/>
+          </w:tcPr>
+          <w:p>
+            <w:pPr>
+              <w:jc w:val="left"/>
+            </w:pPr>
+            <w:r>
+              <w:rPr>
+                <w:sz w:val="20"/>
+              </w:rPr>
+              <w:t>Database Tables and Schema (Appendix)</w:t>
+            </w:r>
+          </w:p>
+        </w:tc>
+        <w:tc>
+          <w:tcPr>
+            <w:tcW w:type="dxa" w:w="1417"/>
+          </w:tcPr>
+          <w:p>
+            <w:pPr>
+              <w:jc w:val="center"/>
+            </w:pPr>
+            <w:r>
+              <w:rPr>
+                <w:sz w:val="20"/>
+              </w:rPr>
+              <w:t>34</w:t>
+            </w:r>
+          </w:p>
+        </w:tc>
+      </w:tr>
+      <w:tr>
+        <w:tc>
+          <w:tcPr>
+            <w:tcW w:type="dxa" w:w="1701"/>
+          </w:tcPr>
+          <w:p>
+            <w:pPr>
+              <w:jc w:val="center"/>
+            </w:pPr>
+            <w:r>
+              <w:rPr>
+                <w:sz w:val="20"/>
+              </w:rPr>
+              <w:t>A3</w:t>
+            </w:r>
+          </w:p>
+        </w:tc>
+        <w:tc>
+          <w:tcPr>
+            <w:tcW w:type="dxa" w:w="5669"/>
+          </w:tcPr>
+          <w:p>
+            <w:pPr>
+              <w:jc w:val="left"/>
+            </w:pPr>
+            <w:r>
+              <w:rPr>
+                <w:sz w:val="20"/>
+              </w:rPr>
+              <w:t>Cost Analysis - MVP Phase (Appendix)</w:t>
+            </w:r>
+          </w:p>
+        </w:tc>
+        <w:tc>
+          <w:tcPr>
+            <w:tcW w:type="dxa" w:w="1417"/>
+          </w:tcPr>
+          <w:p>
+            <w:pPr>
+              <w:jc w:val="center"/>
+            </w:pPr>
+            <w:r>
+              <w:rPr>
+                <w:sz w:val="20"/>
+              </w:rPr>
+              <w:t>35</w:t>
+            </w:r>
+          </w:p>
+        </w:tc>
+      </w:tr>
+      <w:tr>
+        <w:tc>
+          <w:tcPr>
+            <w:tcW w:type="dxa" w:w="1701"/>
+          </w:tcPr>
+          <w:p>
+            <w:pPr>
+              <w:jc w:val="center"/>
+            </w:pPr>
+            <w:r>
+              <w:rPr>
+                <w:sz w:val="20"/>
+              </w:rPr>
+              <w:t>A4</w:t>
+            </w:r>
+          </w:p>
+        </w:tc>
+        <w:tc>
+          <w:tcPr>
+            <w:tcW w:type="dxa" w:w="5669"/>
+          </w:tcPr>
+          <w:p>
+            <w:pPr>
+              <w:jc w:val="left"/>
+            </w:pPr>
+            <w:r>
+              <w:rPr>
+                <w:sz w:val="20"/>
+              </w:rPr>
+              <w:t>System Performance Metrics (Appendix)</w:t>
+            </w:r>
+          </w:p>
+        </w:tc>
+        <w:tc>
+          <w:tcPr>
+            <w:tcW w:type="dxa" w:w="1417"/>
+          </w:tcPr>
+          <w:p>
+            <w:pPr>
+              <w:jc w:val="center"/>
+            </w:pPr>
+            <w:r>
+              <w:rPr>
+                <w:sz w:val="20"/>
+              </w:rPr>
+              <w:t>36</w:t>
+            </w:r>
+          </w:p>
+        </w:tc>
+      </w:tr>
+      <w:tr>
+        <w:tc>
+          <w:tcPr>
+            <w:tcW w:type="dxa" w:w="1701"/>
+          </w:tcPr>
+          <w:p>
+            <w:pPr>
+              <w:jc w:val="center"/>
+            </w:pPr>
+            <w:r>
+              <w:rPr>
+                <w:sz w:val="20"/>
+              </w:rPr>
+              <w:t>A5</w:t>
+            </w:r>
+          </w:p>
+        </w:tc>
+        <w:tc>
+          <w:tcPr>
+            <w:tcW w:type="dxa" w:w="5669"/>
+          </w:tcPr>
+          <w:p>
+            <w:pPr>
+              <w:jc w:val="left"/>
+            </w:pPr>
+            <w:r>
+              <w:rPr>
+                <w:sz w:val="20"/>
+              </w:rPr>
+              <w:t>Firebase SMS Pricing by Region (Appendix)</w:t>
+            </w:r>
+          </w:p>
+        </w:tc>
+        <w:tc>
+          <w:tcPr>
+            <w:tcW w:type="dxa" w:w="1417"/>
+          </w:tcPr>
+          <w:p>
+            <w:pPr>
+              <w:jc w:val="center"/>
+            </w:pPr>
+            <w:r>
+              <w:rPr>
+                <w:sz w:val="20"/>
+              </w:rPr>
+              <w:t>37</w:t>
+            </w:r>
+          </w:p>
+        </w:tc>
+      </w:tr>
+      <w:tr>
+        <w:tc>
+          <w:tcPr>
+            <w:tcW w:type="dxa" w:w="1701"/>
+          </w:tcPr>
+          <w:p>
+            <w:pPr>
+              <w:jc w:val="center"/>
+            </w:pPr>
+            <w:r>
+              <w:rPr>
+                <w:sz w:val="20"/>
+              </w:rPr>
+              <w:t>A6</w:t>
+            </w:r>
+          </w:p>
+        </w:tc>
+        <w:tc>
+          <w:tcPr>
+            <w:tcW w:type="dxa" w:w="5669"/>
+          </w:tcPr>
+          <w:p>
+            <w:pPr>
+              <w:jc w:val="left"/>
+            </w:pPr>
+            <w:r>
+              <w:rPr>
+                <w:sz w:val="20"/>
+              </w:rPr>
+              <w:t>Team Member Contributions (Appendix)</w:t>
+            </w:r>
+          </w:p>
+        </w:tc>
+        <w:tc>
+          <w:tcPr>
+            <w:tcW w:type="dxa" w:w="1417"/>
+          </w:tcPr>
+          <w:p>
+            <w:pPr>
+              <w:jc w:val="center"/>
+            </w:pPr>
+            <w:r>
+              <w:rPr>
+                <w:sz w:val="20"/>
+              </w:rPr>
+              <w:t>38</w:t>
+            </w:r>
+          </w:p>
+        </w:tc>
+      </w:tr>
     </w:tbl>
     <w:p>
       <w:r>
@@ -3160,6 +3460,300 @@
                 <w:sz w:val="20"/>
               </w:rPr>
               <w:t>33</w:t>
+            </w:r>
+          </w:p>
+        </w:tc>
+      </w:tr>
+      <w:tr>
+        <w:tc>
+          <w:tcPr>
+            <w:tcW w:type="dxa" w:w="1134"/>
+          </w:tcPr>
+          <w:p>
+            <w:pPr>
+              <w:jc w:val="center"/>
+            </w:pPr>
+            <w:r>
+              <w:rPr>
+                <w:sz w:val="20"/>
+              </w:rPr>
+            </w:r>
+          </w:p>
+        </w:tc>
+        <w:tc>
+          <w:tcPr>
+            <w:tcW w:type="dxa" w:w="6236"/>
+          </w:tcPr>
+          <w:p>
+            <w:pPr>
+              <w:jc w:val="left"/>
+            </w:pPr>
+            <w:r>
+              <w:rPr>
+                <w:sz w:val="20"/>
+              </w:rPr>
+              <w:t>A1. API Endpoints Overview</w:t>
+            </w:r>
+          </w:p>
+        </w:tc>
+        <w:tc>
+          <w:tcPr>
+            <w:tcW w:type="dxa" w:w="1417"/>
+          </w:tcPr>
+          <w:p>
+            <w:pPr>
+              <w:jc w:val="center"/>
+            </w:pPr>
+            <w:r>
+              <w:rPr>
+                <w:sz w:val="20"/>
+              </w:rPr>
+              <w:t>33</w:t>
+            </w:r>
+          </w:p>
+        </w:tc>
+      </w:tr>
+      <w:tr>
+        <w:tc>
+          <w:tcPr>
+            <w:tcW w:type="dxa" w:w="1134"/>
+          </w:tcPr>
+          <w:p>
+            <w:pPr>
+              <w:jc w:val="center"/>
+            </w:pPr>
+            <w:r>
+              <w:rPr>
+                <w:sz w:val="20"/>
+              </w:rPr>
+            </w:r>
+          </w:p>
+        </w:tc>
+        <w:tc>
+          <w:tcPr>
+            <w:tcW w:type="dxa" w:w="6236"/>
+          </w:tcPr>
+          <w:p>
+            <w:pPr>
+              <w:jc w:val="left"/>
+            </w:pPr>
+            <w:r>
+              <w:rPr>
+                <w:sz w:val="20"/>
+              </w:rPr>
+              <w:t>A2. Database Tables and Schema</w:t>
+            </w:r>
+          </w:p>
+        </w:tc>
+        <w:tc>
+          <w:tcPr>
+            <w:tcW w:type="dxa" w:w="1417"/>
+          </w:tcPr>
+          <w:p>
+            <w:pPr>
+              <w:jc w:val="center"/>
+            </w:pPr>
+            <w:r>
+              <w:rPr>
+                <w:sz w:val="20"/>
+              </w:rPr>
+              <w:t>34</w:t>
+            </w:r>
+          </w:p>
+        </w:tc>
+      </w:tr>
+      <w:tr>
+        <w:tc>
+          <w:tcPr>
+            <w:tcW w:type="dxa" w:w="1134"/>
+          </w:tcPr>
+          <w:p>
+            <w:pPr>
+              <w:jc w:val="center"/>
+            </w:pPr>
+            <w:r>
+              <w:rPr>
+                <w:sz w:val="20"/>
+              </w:rPr>
+            </w:r>
+          </w:p>
+        </w:tc>
+        <w:tc>
+          <w:tcPr>
+            <w:tcW w:type="dxa" w:w="6236"/>
+          </w:tcPr>
+          <w:p>
+            <w:pPr>
+              <w:jc w:val="left"/>
+            </w:pPr>
+            <w:r>
+              <w:rPr>
+                <w:sz w:val="20"/>
+              </w:rPr>
+              <w:t>A3. Cost Analysis (MVP Phase)</w:t>
+            </w:r>
+          </w:p>
+        </w:tc>
+        <w:tc>
+          <w:tcPr>
+            <w:tcW w:type="dxa" w:w="1417"/>
+          </w:tcPr>
+          <w:p>
+            <w:pPr>
+              <w:jc w:val="center"/>
+            </w:pPr>
+            <w:r>
+              <w:rPr>
+                <w:sz w:val="20"/>
+              </w:rPr>
+              <w:t>35</w:t>
+            </w:r>
+          </w:p>
+        </w:tc>
+      </w:tr>
+      <w:tr>
+        <w:tc>
+          <w:tcPr>
+            <w:tcW w:type="dxa" w:w="1134"/>
+          </w:tcPr>
+          <w:p>
+            <w:pPr>
+              <w:jc w:val="center"/>
+            </w:pPr>
+            <w:r>
+              <w:rPr>
+                <w:sz w:val="20"/>
+              </w:rPr>
+            </w:r>
+          </w:p>
+        </w:tc>
+        <w:tc>
+          <w:tcPr>
+            <w:tcW w:type="dxa" w:w="6236"/>
+          </w:tcPr>
+          <w:p>
+            <w:pPr>
+              <w:jc w:val="left"/>
+            </w:pPr>
+            <w:r>
+              <w:rPr>
+                <w:sz w:val="20"/>
+              </w:rPr>
+              <w:t>A4. System Performance Metrics</w:t>
+            </w:r>
+          </w:p>
+        </w:tc>
+        <w:tc>
+          <w:tcPr>
+            <w:tcW w:type="dxa" w:w="1417"/>
+          </w:tcPr>
+          <w:p>
+            <w:pPr>
+              <w:jc w:val="center"/>
+            </w:pPr>
+            <w:r>
+              <w:rPr>
+                <w:sz w:val="20"/>
+              </w:rPr>
+              <w:t>36</w:t>
+            </w:r>
+          </w:p>
+        </w:tc>
+      </w:tr>
+      <w:tr>
+        <w:tc>
+          <w:tcPr>
+            <w:tcW w:type="dxa" w:w="1134"/>
+          </w:tcPr>
+          <w:p>
+            <w:pPr>
+              <w:jc w:val="center"/>
+            </w:pPr>
+            <w:r>
+              <w:rPr>
+                <w:sz w:val="20"/>
+              </w:rPr>
+            </w:r>
+          </w:p>
+        </w:tc>
+        <w:tc>
+          <w:tcPr>
+            <w:tcW w:type="dxa" w:w="6236"/>
+          </w:tcPr>
+          <w:p>
+            <w:pPr>
+              <w:jc w:val="left"/>
+            </w:pPr>
+            <w:r>
+              <w:rPr>
+                <w:sz w:val="20"/>
+              </w:rPr>
+              <w:t>A5. Firebase SMS Pricing by Region</w:t>
+            </w:r>
+          </w:p>
+        </w:tc>
+        <w:tc>
+          <w:tcPr>
+            <w:tcW w:type="dxa" w:w="1417"/>
+          </w:tcPr>
+          <w:p>
+            <w:pPr>
+              <w:jc w:val="center"/>
+            </w:pPr>
+            <w:r>
+              <w:rPr>
+                <w:sz w:val="20"/>
+              </w:rPr>
+              <w:t>37</w:t>
+            </w:r>
+          </w:p>
+        </w:tc>
+      </w:tr>
+      <w:tr>
+        <w:tc>
+          <w:tcPr>
+            <w:tcW w:type="dxa" w:w="1134"/>
+          </w:tcPr>
+          <w:p>
+            <w:pPr>
+              <w:jc w:val="center"/>
+            </w:pPr>
+            <w:r>
+              <w:rPr>
+                <w:sz w:val="20"/>
+              </w:rPr>
+            </w:r>
+          </w:p>
+        </w:tc>
+        <w:tc>
+          <w:tcPr>
+            <w:tcW w:type="dxa" w:w="6236"/>
+          </w:tcPr>
+          <w:p>
+            <w:pPr>
+              <w:jc w:val="left"/>
+            </w:pPr>
+            <w:r>
+              <w:rPr>
+                <w:sz w:val="20"/>
+              </w:rPr>
+              <w:t>A6. Team Member Contributions</w:t>
+            </w:r>
+          </w:p>
+        </w:tc>
+        <w:tc>
+          <w:tcPr>
+            <w:tcW w:type="dxa" w:w="1417"/>
+          </w:tcPr>
+          <w:p>
+            <w:pPr>
+              <w:jc w:val="center"/>
+            </w:pPr>
+            <w:r>
+              <w:rPr>
+                <w:sz w:val="20"/>
+              </w:rPr>
+              <w:t>38</w:t>
             </w:r>
           </w:p>
         </w:tc>

</xml_diff>

<commit_message>
Update report tables and page numbers for accuracy
Correct page numbers and table entries in the DOCX report to match the PDF content.

Replit-Commit-Author: Agent
Replit-Commit-Session-Id: f9c8db01-3b61-40cc-a6c0-e62dc4f50368
Replit-Commit-Checkpoint-Type: full_checkpoint
Replit-Commit-Event-Id: ac904f69-c39c-4d38-aa1d-23a83ea2ae9a
Replit-Helium-Checkpoint-Created: true
</commit_message>
<xml_diff>
--- a/attached_assets/NEXUS_TABLES_FORMATTED.docx
+++ b/attached_assets/NEXUS_TABLES_FORMATTED.docx
@@ -667,7 +667,7 @@
               <w:rPr>
                 <w:sz w:val="20"/>
               </w:rPr>
-              <w:t>19</w:t>
+              <w:t>20</w:t>
             </w:r>
           </w:p>
         </w:tc>
@@ -716,7 +716,7 @@
               <w:rPr>
                 <w:sz w:val="20"/>
               </w:rPr>
-              <w:t>19</w:t>
+              <w:t>20</w:t>
             </w:r>
           </w:p>
         </w:tc>
@@ -765,7 +765,7 @@
               <w:rPr>
                 <w:sz w:val="20"/>
               </w:rPr>
-              <w:t>20</w:t>
+              <w:t>21</w:t>
             </w:r>
           </w:p>
         </w:tc>
@@ -1304,7 +1304,7 @@
               <w:rPr>
                 <w:sz w:val="20"/>
               </w:rPr>
-              <w:t>25</w:t>
+              <w:t>24</w:t>
             </w:r>
           </w:p>
         </w:tc>
@@ -1632,6 +1632,55 @@
                 <w:sz w:val="20"/>
               </w:rPr>
               <w:t>8.3 (17C) Data Layer (Neon PostgreSQL)</w:t>
+            </w:r>
+          </w:p>
+        </w:tc>
+        <w:tc>
+          <w:tcPr>
+            <w:tcW w:type="dxa" w:w="1417"/>
+          </w:tcPr>
+          <w:p>
+            <w:pPr>
+              <w:jc w:val="center"/>
+            </w:pPr>
+            <w:r>
+              <w:rPr>
+                <w:sz w:val="20"/>
+              </w:rPr>
+              <w:t>30</w:t>
+            </w:r>
+          </w:p>
+        </w:tc>
+      </w:tr>
+      <w:tr>
+        <w:tc>
+          <w:tcPr>
+            <w:tcW w:type="dxa" w:w="1701"/>
+          </w:tcPr>
+          <w:p>
+            <w:pPr>
+              <w:jc w:val="center"/>
+            </w:pPr>
+            <w:r>
+              <w:rPr>
+                <w:sz w:val="20"/>
+              </w:rPr>
+            </w:r>
+          </w:p>
+        </w:tc>
+        <w:tc>
+          <w:tcPr>
+            <w:tcW w:type="dxa" w:w="5669"/>
+          </w:tcPr>
+          <w:p>
+            <w:pPr>
+              <w:jc w:val="left"/>
+            </w:pPr>
+            <w:r>
+              <w:rPr>
+                <w:sz w:val="20"/>
+              </w:rPr>
+              <w:t>8.4 (17D) External Services</w:t>
             </w:r>
           </w:p>
         </w:tc>
@@ -1753,7 +1802,7 @@
               <w:rPr>
                 <w:sz w:val="20"/>
               </w:rPr>
-              <w:t>1</w:t>
+              <w:t>2</w:t>
             </w:r>
           </w:p>
         </w:tc>
@@ -1769,7 +1818,7 @@
               <w:rPr>
                 <w:sz w:val="20"/>
               </w:rPr>
-              <w:t>Cost Analysis (MVP Phase)</w:t>
+              <w:t>Functional Requirements</w:t>
             </w:r>
           </w:p>
         </w:tc>
@@ -1785,7 +1834,7 @@
               <w:rPr>
                 <w:sz w:val="20"/>
               </w:rPr>
-              <w:t>27</w:t>
+              <w:t>19</w:t>
             </w:r>
           </w:p>
         </w:tc>
@@ -1803,7 +1852,7 @@
               <w:rPr>
                 <w:sz w:val="20"/>
               </w:rPr>
-              <w:t>2</w:t>
+              <w:t>3</w:t>
             </w:r>
           </w:p>
         </w:tc>
@@ -1819,7 +1868,7 @@
               <w:rPr>
                 <w:sz w:val="20"/>
               </w:rPr>
-              <w:t>API Endpoints Overview</w:t>
+              <w:t>Non-Functional Requirements</w:t>
             </w:r>
           </w:p>
         </w:tc>
@@ -1835,7 +1884,7 @@
               <w:rPr>
                 <w:sz w:val="20"/>
               </w:rPr>
-              <w:t>20</w:t>
+              <w:t>19</w:t>
             </w:r>
           </w:p>
         </w:tc>
@@ -1853,7 +1902,7 @@
               <w:rPr>
                 <w:sz w:val="20"/>
               </w:rPr>
-              <w:t>3</w:t>
+              <w:t>4</w:t>
             </w:r>
           </w:p>
         </w:tc>
@@ -1869,7 +1918,7 @@
               <w:rPr>
                 <w:sz w:val="20"/>
               </w:rPr>
-              <w:t>Firebase SMS Pricing by Region</w:t>
+              <w:t>Technology Stack Details</w:t>
             </w:r>
           </w:p>
         </w:tc>
@@ -1885,7 +1934,7 @@
               <w:rPr>
                 <w:sz w:val="20"/>
               </w:rPr>
-              <w:t>32</w:t>
+              <w:t>22</w:t>
             </w:r>
           </w:p>
         </w:tc>
@@ -1903,7 +1952,7 @@
               <w:rPr>
                 <w:sz w:val="20"/>
               </w:rPr>
-              <w:t>4</w:t>
+              <w:t>5</w:t>
             </w:r>
           </w:p>
         </w:tc>
@@ -1919,7 +1968,7 @@
               <w:rPr>
                 <w:sz w:val="20"/>
               </w:rPr>
-              <w:t>System Performance Metrics</w:t>
+              <w:t>Database Tables Summary</w:t>
             </w:r>
           </w:p>
         </w:tc>
@@ -1953,7 +2002,7 @@
               <w:rPr>
                 <w:sz w:val="20"/>
               </w:rPr>
-              <w:t>5</w:t>
+              <w:t>6</w:t>
             </w:r>
           </w:p>
         </w:tc>
@@ -1969,7 +2018,7 @@
               <w:rPr>
                 <w:sz w:val="20"/>
               </w:rPr>
-              <w:t>Database Tables and Schema</w:t>
+              <w:t>System Performance Metrics</w:t>
             </w:r>
           </w:p>
         </w:tc>
@@ -1985,7 +2034,7 @@
               <w:rPr>
                 <w:sz w:val="20"/>
               </w:rPr>
-              <w:t>19</w:t>
+              <w:t>31</w:t>
             </w:r>
           </w:p>
         </w:tc>
@@ -2003,7 +2052,7 @@
               <w:rPr>
                 <w:sz w:val="20"/>
               </w:rPr>
-              <w:t>A1</w:t>
+              <w:t>7</w:t>
             </w:r>
           </w:p>
         </w:tc>
@@ -2019,7 +2068,7 @@
               <w:rPr>
                 <w:sz w:val="20"/>
               </w:rPr>
-              <w:t>API Endpoints Overview (Appendix)</w:t>
+              <w:t>Frontend Performance Metrics</w:t>
             </w:r>
           </w:p>
         </w:tc>
@@ -2035,7 +2084,7 @@
               <w:rPr>
                 <w:sz w:val="20"/>
               </w:rPr>
-              <w:t>33</w:t>
+              <w:t>32</w:t>
             </w:r>
           </w:p>
         </w:tc>
@@ -2053,7 +2102,7 @@
               <w:rPr>
                 <w:sz w:val="20"/>
               </w:rPr>
-              <w:t>A2</w:t>
+              <w:t>8</w:t>
             </w:r>
           </w:p>
         </w:tc>
@@ -2069,7 +2118,7 @@
               <w:rPr>
                 <w:sz w:val="20"/>
               </w:rPr>
-              <w:t>Database Tables and Schema (Appendix)</w:t>
+              <w:t>Feature Implementation Status</w:t>
             </w:r>
           </w:p>
         </w:tc>
@@ -2085,7 +2134,7 @@
               <w:rPr>
                 <w:sz w:val="20"/>
               </w:rPr>
-              <w:t>34</w:t>
+              <w:t>33</w:t>
             </w:r>
           </w:p>
         </w:tc>
@@ -2103,7 +2152,7 @@
               <w:rPr>
                 <w:sz w:val="20"/>
               </w:rPr>
-              <w:t>A3</w:t>
+              <w:t>9</w:t>
             </w:r>
           </w:p>
         </w:tc>
@@ -2119,7 +2168,7 @@
               <w:rPr>
                 <w:sz w:val="20"/>
               </w:rPr>
-              <w:t>Cost Analysis - MVP Phase (Appendix)</w:t>
+              <w:t>Current Infrastructure Costs</w:t>
             </w:r>
           </w:p>
         </w:tc>
@@ -2135,157 +2184,7 @@
               <w:rPr>
                 <w:sz w:val="20"/>
               </w:rPr>
-              <w:t>35</w:t>
-            </w:r>
-          </w:p>
-        </w:tc>
-      </w:tr>
-      <w:tr>
-        <w:tc>
-          <w:tcPr>
-            <w:tcW w:type="dxa" w:w="1701"/>
-          </w:tcPr>
-          <w:p>
-            <w:pPr>
-              <w:jc w:val="center"/>
-            </w:pPr>
-            <w:r>
-              <w:rPr>
-                <w:sz w:val="20"/>
-              </w:rPr>
-              <w:t>A4</w:t>
-            </w:r>
-          </w:p>
-        </w:tc>
-        <w:tc>
-          <w:tcPr>
-            <w:tcW w:type="dxa" w:w="5669"/>
-          </w:tcPr>
-          <w:p>
-            <w:pPr>
-              <w:jc w:val="left"/>
-            </w:pPr>
-            <w:r>
-              <w:rPr>
-                <w:sz w:val="20"/>
-              </w:rPr>
-              <w:t>System Performance Metrics (Appendix)</w:t>
-            </w:r>
-          </w:p>
-        </w:tc>
-        <w:tc>
-          <w:tcPr>
-            <w:tcW w:type="dxa" w:w="1417"/>
-          </w:tcPr>
-          <w:p>
-            <w:pPr>
-              <w:jc w:val="center"/>
-            </w:pPr>
-            <w:r>
-              <w:rPr>
-                <w:sz w:val="20"/>
-              </w:rPr>
-              <w:t>36</w:t>
-            </w:r>
-          </w:p>
-        </w:tc>
-      </w:tr>
-      <w:tr>
-        <w:tc>
-          <w:tcPr>
-            <w:tcW w:type="dxa" w:w="1701"/>
-          </w:tcPr>
-          <w:p>
-            <w:pPr>
-              <w:jc w:val="center"/>
-            </w:pPr>
-            <w:r>
-              <w:rPr>
-                <w:sz w:val="20"/>
-              </w:rPr>
-              <w:t>A5</w:t>
-            </w:r>
-          </w:p>
-        </w:tc>
-        <w:tc>
-          <w:tcPr>
-            <w:tcW w:type="dxa" w:w="5669"/>
-          </w:tcPr>
-          <w:p>
-            <w:pPr>
-              <w:jc w:val="left"/>
-            </w:pPr>
-            <w:r>
-              <w:rPr>
-                <w:sz w:val="20"/>
-              </w:rPr>
-              <w:t>Firebase SMS Pricing by Region (Appendix)</w:t>
-            </w:r>
-          </w:p>
-        </w:tc>
-        <w:tc>
-          <w:tcPr>
-            <w:tcW w:type="dxa" w:w="1417"/>
-          </w:tcPr>
-          <w:p>
-            <w:pPr>
-              <w:jc w:val="center"/>
-            </w:pPr>
-            <w:r>
-              <w:rPr>
-                <w:sz w:val="20"/>
-              </w:rPr>
-              <w:t>37</w:t>
-            </w:r>
-          </w:p>
-        </w:tc>
-      </w:tr>
-      <w:tr>
-        <w:tc>
-          <w:tcPr>
-            <w:tcW w:type="dxa" w:w="1701"/>
-          </w:tcPr>
-          <w:p>
-            <w:pPr>
-              <w:jc w:val="center"/>
-            </w:pPr>
-            <w:r>
-              <w:rPr>
-                <w:sz w:val="20"/>
-              </w:rPr>
-              <w:t>A6</w:t>
-            </w:r>
-          </w:p>
-        </w:tc>
-        <w:tc>
-          <w:tcPr>
-            <w:tcW w:type="dxa" w:w="5669"/>
-          </w:tcPr>
-          <w:p>
-            <w:pPr>
-              <w:jc w:val="left"/>
-            </w:pPr>
-            <w:r>
-              <w:rPr>
-                <w:sz w:val="20"/>
-              </w:rPr>
-              <w:t>Team Member Contributions (Appendix)</w:t>
-            </w:r>
-          </w:p>
-        </w:tc>
-        <w:tc>
-          <w:tcPr>
-            <w:tcW w:type="dxa" w:w="1417"/>
-          </w:tcPr>
-          <w:p>
-            <w:pPr>
-              <w:jc w:val="center"/>
-            </w:pPr>
-            <w:r>
-              <w:rPr>
-                <w:sz w:val="20"/>
-              </w:rPr>
-              <w:t>38</w:t>
+              <w:t>33</w:t>
             </w:r>
           </w:p>
         </w:tc>
@@ -2520,7 +2419,7 @@
               <w:rPr>
                 <w:sz w:val="20"/>
               </w:rPr>
-              <w:t>6</w:t>
+              <w:t>5</w:t>
             </w:r>
           </w:p>
         </w:tc>
@@ -2883,7 +2782,6 @@
               <w:rPr>
                 <w:sz w:val="20"/>
               </w:rPr>
-              <w:t>3</w:t>
             </w:r>
           </w:p>
         </w:tc>
@@ -2899,7 +2797,7 @@
               <w:rPr>
                 <w:sz w:val="20"/>
               </w:rPr>
-              <w:t>System Implementation &amp; Technical Details</w:t>
+              <w:t>2.4 System Workflow</w:t>
             </w:r>
           </w:p>
         </w:tc>
@@ -2933,6 +2831,7 @@
               <w:rPr>
                 <w:sz w:val="20"/>
               </w:rPr>
+              <w:t>3</w:t>
             </w:r>
           </w:p>
         </w:tc>
@@ -2948,7 +2847,7 @@
               <w:rPr>
                 <w:sz w:val="20"/>
               </w:rPr>
-              <w:t>3.1 Technical Stack</w:t>
+              <w:t>System Implementation &amp; Technical Details</w:t>
             </w:r>
           </w:p>
         </w:tc>
@@ -2964,7 +2863,7 @@
               <w:rPr>
                 <w:sz w:val="20"/>
               </w:rPr>
-              <w:t>21</w:t>
+              <w:t>22</w:t>
             </w:r>
           </w:p>
         </w:tc>
@@ -2997,7 +2896,7 @@
               <w:rPr>
                 <w:sz w:val="20"/>
               </w:rPr>
-              <w:t>3.2 System Architecture</w:t>
+              <w:t>3.1 Technical Stack</w:t>
             </w:r>
           </w:p>
         </w:tc>
@@ -3046,7 +2945,7 @@
               <w:rPr>
                 <w:sz w:val="20"/>
               </w:rPr>
-              <w:t>3.3 Database Schema</w:t>
+              <w:t>3.2 System Architecture</w:t>
             </w:r>
           </w:p>
         </w:tc>
@@ -3095,7 +2994,7 @@
               <w:rPr>
                 <w:sz w:val="20"/>
               </w:rPr>
-              <w:t>3.4 Key Components &amp; Features</w:t>
+              <w:t>3.3 Database Schema</w:t>
             </w:r>
           </w:p>
         </w:tc>
@@ -3144,7 +3043,7 @@
               <w:rPr>
                 <w:sz w:val="20"/>
               </w:rPr>
-              <w:t>3.5 API Architecture</w:t>
+              <w:t>3.4 Key Components &amp; Features</w:t>
             </w:r>
           </w:p>
         </w:tc>
@@ -3193,7 +3092,7 @@
               <w:rPr>
                 <w:sz w:val="20"/>
               </w:rPr>
-              <w:t>3.6 Real-Time Communication</w:t>
+              <w:t>3.5 API Architecture</w:t>
             </w:r>
           </w:p>
         </w:tc>
@@ -3209,7 +3108,7 @@
               <w:rPr>
                 <w:sz w:val="20"/>
               </w:rPr>
-              <w:t>26</w:t>
+              <w:t>27</w:t>
             </w:r>
           </w:p>
         </w:tc>
@@ -3227,7 +3126,6 @@
               <w:rPr>
                 <w:sz w:val="20"/>
               </w:rPr>
-              <w:t>4</w:t>
             </w:r>
           </w:p>
         </w:tc>
@@ -3243,7 +3141,7 @@
               <w:rPr>
                 <w:sz w:val="20"/>
               </w:rPr>
-              <w:t>Deployment and Infrastructure</w:t>
+              <w:t>3.6 Real-Time Communication</w:t>
             </w:r>
           </w:p>
         </w:tc>
@@ -3259,7 +3157,7 @@
               <w:rPr>
                 <w:sz w:val="20"/>
               </w:rPr>
-              <w:t>27</w:t>
+              <w:t>28</w:t>
             </w:r>
           </w:p>
         </w:tc>
@@ -3277,7 +3175,7 @@
               <w:rPr>
                 <w:sz w:val="20"/>
               </w:rPr>
-              <w:t>5</w:t>
+              <w:t>4</w:t>
             </w:r>
           </w:p>
         </w:tc>
@@ -3293,7 +3191,7 @@
               <w:rPr>
                 <w:sz w:val="20"/>
               </w:rPr>
-              <w:t>Results &amp; Discussion</w:t>
+              <w:t>Deployment and Infrastructure</w:t>
             </w:r>
           </w:p>
         </w:tc>
@@ -3309,7 +3207,7 @@
               <w:rPr>
                 <w:sz w:val="20"/>
               </w:rPr>
-              <w:t>28</w:t>
+              <w:t>29</w:t>
             </w:r>
           </w:p>
         </w:tc>
@@ -3327,7 +3225,6 @@
               <w:rPr>
                 <w:sz w:val="20"/>
               </w:rPr>
-              <w:t>6</w:t>
             </w:r>
           </w:p>
         </w:tc>
@@ -3343,7 +3240,7 @@
               <w:rPr>
                 <w:sz w:val="20"/>
               </w:rPr>
-              <w:t>Conclusion &amp; Future Works</w:t>
+              <w:t>4.1 Deployment Architecture</w:t>
             </w:r>
           </w:p>
         </w:tc>
@@ -3359,7 +3256,7 @@
               <w:rPr>
                 <w:sz w:val="20"/>
               </w:rPr>
-              <w:t>30</w:t>
+              <w:t>29</w:t>
             </w:r>
           </w:p>
         </w:tc>
@@ -3377,7 +3274,6 @@
               <w:rPr>
                 <w:sz w:val="20"/>
               </w:rPr>
-              <w:t>7</w:t>
             </w:r>
           </w:p>
         </w:tc>
@@ -3393,7 +3289,7 @@
               <w:rPr>
                 <w:sz w:val="20"/>
               </w:rPr>
-              <w:t>References</w:t>
+              <w:t>4.2 Scalability &amp; Security</w:t>
             </w:r>
           </w:p>
         </w:tc>
@@ -3409,7 +3305,7 @@
               <w:rPr>
                 <w:sz w:val="20"/>
               </w:rPr>
-              <w:t>32</w:t>
+              <w:t>31</w:t>
             </w:r>
           </w:p>
         </w:tc>
@@ -3427,7 +3323,7 @@
               <w:rPr>
                 <w:sz w:val="20"/>
               </w:rPr>
-              <w:t>8</w:t>
+              <w:t>5</w:t>
             </w:r>
           </w:p>
         </w:tc>
@@ -3443,7 +3339,7 @@
               <w:rPr>
                 <w:sz w:val="20"/>
               </w:rPr>
-              <w:t>Appendix</w:t>
+              <w:t>Results &amp; Discussion</w:t>
             </w:r>
           </w:p>
         </w:tc>
@@ -3459,7 +3355,7 @@
               <w:rPr>
                 <w:sz w:val="20"/>
               </w:rPr>
-              <w:t>33</w:t>
+              <w:t>31</w:t>
             </w:r>
           </w:p>
         </w:tc>
@@ -3492,7 +3388,7 @@
               <w:rPr>
                 <w:sz w:val="20"/>
               </w:rPr>
-              <w:t>A1. API Endpoints Overview</w:t>
+              <w:t>5.1 Backend Performance</w:t>
             </w:r>
           </w:p>
         </w:tc>
@@ -3508,7 +3404,7 @@
               <w:rPr>
                 <w:sz w:val="20"/>
               </w:rPr>
-              <w:t>33</w:t>
+              <w:t>31</w:t>
             </w:r>
           </w:p>
         </w:tc>
@@ -3541,7 +3437,7 @@
               <w:rPr>
                 <w:sz w:val="20"/>
               </w:rPr>
-              <w:t>A2. Database Tables and Schema</w:t>
+              <w:t>5.2 Frontend Performance</w:t>
             </w:r>
           </w:p>
         </w:tc>
@@ -3557,7 +3453,7 @@
               <w:rPr>
                 <w:sz w:val="20"/>
               </w:rPr>
-              <w:t>34</w:t>
+              <w:t>32</w:t>
             </w:r>
           </w:p>
         </w:tc>
@@ -3590,7 +3486,7 @@
               <w:rPr>
                 <w:sz w:val="20"/>
               </w:rPr>
-              <w:t>A3. Cost Analysis (MVP Phase)</w:t>
+              <w:t>5.3 Feature Implementation Summary</w:t>
             </w:r>
           </w:p>
         </w:tc>
@@ -3606,7 +3502,7 @@
               <w:rPr>
                 <w:sz w:val="20"/>
               </w:rPr>
-              <w:t>35</w:t>
+              <w:t>33</w:t>
             </w:r>
           </w:p>
         </w:tc>
@@ -3639,7 +3535,7 @@
               <w:rPr>
                 <w:sz w:val="20"/>
               </w:rPr>
-              <w:t>A4. System Performance Metrics</w:t>
+              <w:t>5.4 Infrastructure Costs</w:t>
             </w:r>
           </w:p>
         </w:tc>
@@ -3655,7 +3551,7 @@
               <w:rPr>
                 <w:sz w:val="20"/>
               </w:rPr>
-              <w:t>36</w:t>
+              <w:t>33</w:t>
             </w:r>
           </w:p>
         </w:tc>
@@ -3688,7 +3584,7 @@
               <w:rPr>
                 <w:sz w:val="20"/>
               </w:rPr>
-              <w:t>A5. Firebase SMS Pricing by Region</w:t>
+              <w:t>5.5 Summary</w:t>
             </w:r>
           </w:p>
         </w:tc>
@@ -3704,7 +3600,7 @@
               <w:rPr>
                 <w:sz w:val="20"/>
               </w:rPr>
-              <w:t>37</w:t>
+              <w:t>33</w:t>
             </w:r>
           </w:p>
         </w:tc>
@@ -3722,6 +3618,7 @@
               <w:rPr>
                 <w:sz w:val="20"/>
               </w:rPr>
+              <w:t>6</w:t>
             </w:r>
           </w:p>
         </w:tc>
@@ -3737,7 +3634,7 @@
               <w:rPr>
                 <w:sz w:val="20"/>
               </w:rPr>
-              <w:t>A6. Team Member Contributions</w:t>
+              <w:t>Conclusion &amp; Future Works</w:t>
             </w:r>
           </w:p>
         </w:tc>
@@ -3753,7 +3650,450 @@
               <w:rPr>
                 <w:sz w:val="20"/>
               </w:rPr>
-              <w:t>38</w:t>
+              <w:t>34</w:t>
+            </w:r>
+          </w:p>
+        </w:tc>
+      </w:tr>
+      <w:tr>
+        <w:tc>
+          <w:tcPr>
+            <w:tcW w:type="dxa" w:w="1134"/>
+          </w:tcPr>
+          <w:p>
+            <w:pPr>
+              <w:jc w:val="center"/>
+            </w:pPr>
+            <w:r>
+              <w:rPr>
+                <w:sz w:val="20"/>
+              </w:rPr>
+            </w:r>
+          </w:p>
+        </w:tc>
+        <w:tc>
+          <w:tcPr>
+            <w:tcW w:type="dxa" w:w="6236"/>
+          </w:tcPr>
+          <w:p>
+            <w:pPr>
+              <w:jc w:val="left"/>
+            </w:pPr>
+            <w:r>
+              <w:rPr>
+                <w:sz w:val="20"/>
+              </w:rPr>
+              <w:t>6.1 Key Achievements</w:t>
+            </w:r>
+          </w:p>
+        </w:tc>
+        <w:tc>
+          <w:tcPr>
+            <w:tcW w:type="dxa" w:w="1417"/>
+          </w:tcPr>
+          <w:p>
+            <w:pPr>
+              <w:jc w:val="center"/>
+            </w:pPr>
+            <w:r>
+              <w:rPr>
+                <w:sz w:val="20"/>
+              </w:rPr>
+              <w:t>34</w:t>
+            </w:r>
+          </w:p>
+        </w:tc>
+      </w:tr>
+      <w:tr>
+        <w:tc>
+          <w:tcPr>
+            <w:tcW w:type="dxa" w:w="1134"/>
+          </w:tcPr>
+          <w:p>
+            <w:pPr>
+              <w:jc w:val="center"/>
+            </w:pPr>
+            <w:r>
+              <w:rPr>
+                <w:sz w:val="20"/>
+              </w:rPr>
+            </w:r>
+          </w:p>
+        </w:tc>
+        <w:tc>
+          <w:tcPr>
+            <w:tcW w:type="dxa" w:w="6236"/>
+          </w:tcPr>
+          <w:p>
+            <w:pPr>
+              <w:jc w:val="left"/>
+            </w:pPr>
+            <w:r>
+              <w:rPr>
+                <w:sz w:val="20"/>
+              </w:rPr>
+              <w:t>6.2 Challenges &amp; Solutions</w:t>
+            </w:r>
+          </w:p>
+        </w:tc>
+        <w:tc>
+          <w:tcPr>
+            <w:tcW w:type="dxa" w:w="1417"/>
+          </w:tcPr>
+          <w:p>
+            <w:pPr>
+              <w:jc w:val="center"/>
+            </w:pPr>
+            <w:r>
+              <w:rPr>
+                <w:sz w:val="20"/>
+              </w:rPr>
+              <w:t>34</w:t>
+            </w:r>
+          </w:p>
+        </w:tc>
+      </w:tr>
+      <w:tr>
+        <w:tc>
+          <w:tcPr>
+            <w:tcW w:type="dxa" w:w="1134"/>
+          </w:tcPr>
+          <w:p>
+            <w:pPr>
+              <w:jc w:val="center"/>
+            </w:pPr>
+            <w:r>
+              <w:rPr>
+                <w:sz w:val="20"/>
+              </w:rPr>
+            </w:r>
+          </w:p>
+        </w:tc>
+        <w:tc>
+          <w:tcPr>
+            <w:tcW w:type="dxa" w:w="6236"/>
+          </w:tcPr>
+          <w:p>
+            <w:pPr>
+              <w:jc w:val="left"/>
+            </w:pPr>
+            <w:r>
+              <w:rPr>
+                <w:sz w:val="20"/>
+              </w:rPr>
+              <w:t>6.3 Future Enhancements</w:t>
+            </w:r>
+          </w:p>
+        </w:tc>
+        <w:tc>
+          <w:tcPr>
+            <w:tcW w:type="dxa" w:w="1417"/>
+          </w:tcPr>
+          <w:p>
+            <w:pPr>
+              <w:jc w:val="center"/>
+            </w:pPr>
+            <w:r>
+              <w:rPr>
+                <w:sz w:val="20"/>
+              </w:rPr>
+              <w:t>34</w:t>
+            </w:r>
+          </w:p>
+        </w:tc>
+      </w:tr>
+      <w:tr>
+        <w:tc>
+          <w:tcPr>
+            <w:tcW w:type="dxa" w:w="1134"/>
+          </w:tcPr>
+          <w:p>
+            <w:pPr>
+              <w:jc w:val="center"/>
+            </w:pPr>
+            <w:r>
+              <w:rPr>
+                <w:sz w:val="20"/>
+              </w:rPr>
+              <w:t>7</w:t>
+            </w:r>
+          </w:p>
+        </w:tc>
+        <w:tc>
+          <w:tcPr>
+            <w:tcW w:type="dxa" w:w="6236"/>
+          </w:tcPr>
+          <w:p>
+            <w:pPr>
+              <w:jc w:val="left"/>
+            </w:pPr>
+            <w:r>
+              <w:rPr>
+                <w:sz w:val="20"/>
+              </w:rPr>
+              <w:t>References</w:t>
+            </w:r>
+          </w:p>
+        </w:tc>
+        <w:tc>
+          <w:tcPr>
+            <w:tcW w:type="dxa" w:w="1417"/>
+          </w:tcPr>
+          <w:p>
+            <w:pPr>
+              <w:jc w:val="center"/>
+            </w:pPr>
+            <w:r>
+              <w:rPr>
+                <w:sz w:val="20"/>
+              </w:rPr>
+              <w:t>35</w:t>
+            </w:r>
+          </w:p>
+        </w:tc>
+      </w:tr>
+      <w:tr>
+        <w:tc>
+          <w:tcPr>
+            <w:tcW w:type="dxa" w:w="1134"/>
+          </w:tcPr>
+          <w:p>
+            <w:pPr>
+              <w:jc w:val="center"/>
+            </w:pPr>
+            <w:r>
+              <w:rPr>
+                <w:sz w:val="20"/>
+              </w:rPr>
+              <w:t>8</w:t>
+            </w:r>
+          </w:p>
+        </w:tc>
+        <w:tc>
+          <w:tcPr>
+            <w:tcW w:type="dxa" w:w="6236"/>
+          </w:tcPr>
+          <w:p>
+            <w:pPr>
+              <w:jc w:val="left"/>
+            </w:pPr>
+            <w:r>
+              <w:rPr>
+                <w:sz w:val="20"/>
+              </w:rPr>
+              <w:t>Appendix</w:t>
+            </w:r>
+          </w:p>
+        </w:tc>
+        <w:tc>
+          <w:tcPr>
+            <w:tcW w:type="dxa" w:w="1417"/>
+          </w:tcPr>
+          <w:p>
+            <w:pPr>
+              <w:jc w:val="center"/>
+            </w:pPr>
+            <w:r>
+              <w:rPr>
+                <w:sz w:val="20"/>
+              </w:rPr>
+              <w:t>36</w:t>
+            </w:r>
+          </w:p>
+        </w:tc>
+      </w:tr>
+      <w:tr>
+        <w:tc>
+          <w:tcPr>
+            <w:tcW w:type="dxa" w:w="1134"/>
+          </w:tcPr>
+          <w:p>
+            <w:pPr>
+              <w:jc w:val="center"/>
+            </w:pPr>
+            <w:r>
+              <w:rPr>
+                <w:sz w:val="20"/>
+              </w:rPr>
+            </w:r>
+          </w:p>
+        </w:tc>
+        <w:tc>
+          <w:tcPr>
+            <w:tcW w:type="dxa" w:w="6236"/>
+          </w:tcPr>
+          <w:p>
+            <w:pPr>
+              <w:jc w:val="left"/>
+            </w:pPr>
+            <w:r>
+              <w:rPr>
+                <w:sz w:val="20"/>
+              </w:rPr>
+              <w:t>A. GitHub Repository &amp; Deployment Links</w:t>
+            </w:r>
+          </w:p>
+        </w:tc>
+        <w:tc>
+          <w:tcPr>
+            <w:tcW w:type="dxa" w:w="1417"/>
+          </w:tcPr>
+          <w:p>
+            <w:pPr>
+              <w:jc w:val="center"/>
+            </w:pPr>
+            <w:r>
+              <w:rPr>
+                <w:sz w:val="20"/>
+              </w:rPr>
+              <w:t>36</w:t>
+            </w:r>
+          </w:p>
+        </w:tc>
+      </w:tr>
+      <w:tr>
+        <w:tc>
+          <w:tcPr>
+            <w:tcW w:type="dxa" w:w="1134"/>
+          </w:tcPr>
+          <w:p>
+            <w:pPr>
+              <w:jc w:val="center"/>
+            </w:pPr>
+            <w:r>
+              <w:rPr>
+                <w:sz w:val="20"/>
+              </w:rPr>
+            </w:r>
+          </w:p>
+        </w:tc>
+        <w:tc>
+          <w:tcPr>
+            <w:tcW w:type="dxa" w:w="6236"/>
+          </w:tcPr>
+          <w:p>
+            <w:pPr>
+              <w:jc w:val="left"/>
+            </w:pPr>
+            <w:r>
+              <w:rPr>
+                <w:sz w:val="20"/>
+              </w:rPr>
+              <w:t>B. Project Structure</w:t>
+            </w:r>
+          </w:p>
+        </w:tc>
+        <w:tc>
+          <w:tcPr>
+            <w:tcW w:type="dxa" w:w="1417"/>
+          </w:tcPr>
+          <w:p>
+            <w:pPr>
+              <w:jc w:val="center"/>
+            </w:pPr>
+            <w:r>
+              <w:rPr>
+                <w:sz w:val="20"/>
+              </w:rPr>
+              <w:t>36</w:t>
+            </w:r>
+          </w:p>
+        </w:tc>
+      </w:tr>
+      <w:tr>
+        <w:tc>
+          <w:tcPr>
+            <w:tcW w:type="dxa" w:w="1134"/>
+          </w:tcPr>
+          <w:p>
+            <w:pPr>
+              <w:jc w:val="center"/>
+            </w:pPr>
+            <w:r>
+              <w:rPr>
+                <w:sz w:val="20"/>
+              </w:rPr>
+            </w:r>
+          </w:p>
+        </w:tc>
+        <w:tc>
+          <w:tcPr>
+            <w:tcW w:type="dxa" w:w="6236"/>
+          </w:tcPr>
+          <w:p>
+            <w:pPr>
+              <w:jc w:val="left"/>
+            </w:pPr>
+            <w:r>
+              <w:rPr>
+                <w:sz w:val="20"/>
+              </w:rPr>
+              <w:t>C. Environment Variables &amp; Configuration</w:t>
+            </w:r>
+          </w:p>
+        </w:tc>
+        <w:tc>
+          <w:tcPr>
+            <w:tcW w:type="dxa" w:w="1417"/>
+          </w:tcPr>
+          <w:p>
+            <w:pPr>
+              <w:jc w:val="center"/>
+            </w:pPr>
+            <w:r>
+              <w:rPr>
+                <w:sz w:val="20"/>
+              </w:rPr>
+              <w:t>36</w:t>
+            </w:r>
+          </w:p>
+        </w:tc>
+      </w:tr>
+      <w:tr>
+        <w:tc>
+          <w:tcPr>
+            <w:tcW w:type="dxa" w:w="1134"/>
+          </w:tcPr>
+          <w:p>
+            <w:pPr>
+              <w:jc w:val="center"/>
+            </w:pPr>
+            <w:r>
+              <w:rPr>
+                <w:sz w:val="20"/>
+              </w:rPr>
+            </w:r>
+          </w:p>
+        </w:tc>
+        <w:tc>
+          <w:tcPr>
+            <w:tcW w:type="dxa" w:w="6236"/>
+          </w:tcPr>
+          <w:p>
+            <w:pPr>
+              <w:jc w:val="left"/>
+            </w:pPr>
+            <w:r>
+              <w:rPr>
+                <w:sz w:val="20"/>
+              </w:rPr>
+              <w:t>D. Setup &amp; Installation Guide</w:t>
+            </w:r>
+          </w:p>
+        </w:tc>
+        <w:tc>
+          <w:tcPr>
+            <w:tcW w:type="dxa" w:w="1417"/>
+          </w:tcPr>
+          <w:p>
+            <w:pPr>
+              <w:jc w:val="center"/>
+            </w:pPr>
+            <w:r>
+              <w:rPr>
+                <w:sz w:val="20"/>
+              </w:rPr>
+              <w:t>37</w:t>
             </w:r>
           </w:p>
         </w:tc>

</xml_diff>

<commit_message>
Update document page numbers for tables and figures
Corrected page numbers in the DOCX file for the List of Figures, List of Tables, and Table of Contents to accurately reflect content placement in the source PDF.

Replit-Commit-Author: Agent
Replit-Commit-Session-Id: f9c8db01-3b61-40cc-a6c0-e62dc4f50368
Replit-Commit-Checkpoint-Type: full_checkpoint
Replit-Commit-Event-Id: 4be7c5fe-fc1c-4c4e-8284-87876ba1928c
Replit-Helium-Checkpoint-Created: true
</commit_message>
<xml_diff>
--- a/attached_assets/NEXUS_TABLES_FORMATTED.docx
+++ b/attached_assets/NEXUS_TABLES_FORMATTED.docx
@@ -716,7 +716,7 @@
               <w:rPr>
                 <w:sz w:val="20"/>
               </w:rPr>
-              <w:t>20</w:t>
+              <w:t>21</w:t>
             </w:r>
           </w:p>
         </w:tc>
@@ -765,7 +765,7 @@
               <w:rPr>
                 <w:sz w:val="20"/>
               </w:rPr>
-              <w:t>21</w:t>
+              <w:t>22</w:t>
             </w:r>
           </w:p>
         </w:tc>
@@ -799,7 +799,7 @@
               <w:rPr>
                 <w:sz w:val="20"/>
               </w:rPr>
-              <w:t>System Workflows</w:t>
+              <w:t>System Workflows (Section 2.4)</w:t>
             </w:r>
           </w:p>
         </w:tc>
@@ -863,7 +863,7 @@
               <w:rPr>
                 <w:sz w:val="20"/>
               </w:rPr>
-              <w:t>21</w:t>
+              <w:t>22</w:t>
             </w:r>
           </w:p>
         </w:tc>
@@ -912,7 +912,7 @@
               <w:rPr>
                 <w:sz w:val="20"/>
               </w:rPr>
-              <w:t>21</w:t>
+              <w:t>23</w:t>
             </w:r>
           </w:p>
         </w:tc>
@@ -946,7 +946,7 @@
               <w:rPr>
                 <w:sz w:val="20"/>
               </w:rPr>
-              <w:t>Technical Stack</w:t>
+              <w:t>Technical Stack (Section 3.1)</w:t>
             </w:r>
           </w:p>
         </w:tc>
@@ -1010,7 +1010,7 @@
               <w:rPr>
                 <w:sz w:val="20"/>
               </w:rPr>
-              <w:t>22</w:t>
+              <w:t>23</w:t>
             </w:r>
           </w:p>
         </w:tc>
@@ -1108,7 +1108,7 @@
               <w:rPr>
                 <w:sz w:val="20"/>
               </w:rPr>
-              <w:t>23</w:t>
+              <w:t>25</w:t>
             </w:r>
           </w:p>
         </w:tc>
@@ -1157,7 +1157,7 @@
               <w:rPr>
                 <w:sz w:val="20"/>
               </w:rPr>
-              <w:t>23</w:t>
+              <w:t>25</w:t>
             </w:r>
           </w:p>
         </w:tc>
@@ -1206,7 +1206,7 @@
               <w:rPr>
                 <w:sz w:val="20"/>
               </w:rPr>
-              <w:t>24</w:t>
+              <w:t>26</w:t>
             </w:r>
           </w:p>
         </w:tc>
@@ -1304,7 +1304,7 @@
               <w:rPr>
                 <w:sz w:val="20"/>
               </w:rPr>
-              <w:t>24</w:t>
+              <w:t>26</w:t>
             </w:r>
           </w:p>
         </w:tc>
@@ -1353,7 +1353,7 @@
               <w:rPr>
                 <w:sz w:val="20"/>
               </w:rPr>
-              <w:t>26</w:t>
+              <w:t>28</w:t>
             </w:r>
           </w:p>
         </w:tc>
@@ -1402,7 +1402,7 @@
               <w:rPr>
                 <w:sz w:val="20"/>
               </w:rPr>
-              <w:t>27</w:t>
+              <w:t>29</w:t>
             </w:r>
           </w:p>
         </w:tc>
@@ -1451,7 +1451,7 @@
               <w:rPr>
                 <w:sz w:val="20"/>
               </w:rPr>
-              <w:t>28</w:t>
+              <w:t>30</w:t>
             </w:r>
           </w:p>
         </w:tc>
@@ -1549,7 +1549,7 @@
               <w:rPr>
                 <w:sz w:val="20"/>
               </w:rPr>
-              <w:t>29</w:t>
+              <w:t>32</w:t>
             </w:r>
           </w:p>
         </w:tc>
@@ -1598,7 +1598,7 @@
               <w:rPr>
                 <w:sz w:val="20"/>
               </w:rPr>
-              <w:t>29</w:t>
+              <w:t>33</w:t>
             </w:r>
           </w:p>
         </w:tc>
@@ -1647,7 +1647,7 @@
               <w:rPr>
                 <w:sz w:val="20"/>
               </w:rPr>
-              <w:t>30</w:t>
+              <w:t>34</w:t>
             </w:r>
           </w:p>
         </w:tc>
@@ -1696,7 +1696,7 @@
               <w:rPr>
                 <w:sz w:val="20"/>
               </w:rPr>
-              <w:t>30</w:t>
+              <w:t>34</w:t>
             </w:r>
           </w:p>
         </w:tc>
@@ -1934,7 +1934,7 @@
               <w:rPr>
                 <w:sz w:val="20"/>
               </w:rPr>
-              <w:t>22</w:t>
+              <w:t>24</w:t>
             </w:r>
           </w:p>
         </w:tc>
@@ -1984,7 +1984,7 @@
               <w:rPr>
                 <w:sz w:val="20"/>
               </w:rPr>
-              <w:t>25</w:t>
+              <w:t>27</w:t>
             </w:r>
           </w:p>
         </w:tc>
@@ -2034,7 +2034,7 @@
               <w:rPr>
                 <w:sz w:val="20"/>
               </w:rPr>
-              <w:t>31</w:t>
+              <w:t>35</w:t>
             </w:r>
           </w:p>
         </w:tc>
@@ -2084,7 +2084,7 @@
               <w:rPr>
                 <w:sz w:val="20"/>
               </w:rPr>
-              <w:t>32</w:t>
+              <w:t>36</w:t>
             </w:r>
           </w:p>
         </w:tc>
@@ -2134,7 +2134,7 @@
               <w:rPr>
                 <w:sz w:val="20"/>
               </w:rPr>
-              <w:t>33</w:t>
+              <w:t>37</w:t>
             </w:r>
           </w:p>
         </w:tc>
@@ -2184,7 +2184,7 @@
               <w:rPr>
                 <w:sz w:val="20"/>
               </w:rPr>
-              <w:t>33</w:t>
+              <w:t>37</w:t>
             </w:r>
           </w:p>
         </w:tc>
@@ -2813,7 +2813,7 @@
               <w:rPr>
                 <w:sz w:val="20"/>
               </w:rPr>
-              <w:t>21</w:t>
+              <w:t>22</w:t>
             </w:r>
           </w:p>
         </w:tc>
@@ -2863,7 +2863,7 @@
               <w:rPr>
                 <w:sz w:val="20"/>
               </w:rPr>
-              <w:t>22</w:t>
+              <w:t>23</w:t>
             </w:r>
           </w:p>
         </w:tc>
@@ -2912,7 +2912,7 @@
               <w:rPr>
                 <w:sz w:val="20"/>
               </w:rPr>
-              <w:t>22</w:t>
+              <w:t>23</w:t>
             </w:r>
           </w:p>
         </w:tc>
@@ -2961,7 +2961,7 @@
               <w:rPr>
                 <w:sz w:val="20"/>
               </w:rPr>
-              <w:t>23</w:t>
+              <w:t>25</w:t>
             </w:r>
           </w:p>
         </w:tc>
@@ -3010,7 +3010,7 @@
               <w:rPr>
                 <w:sz w:val="20"/>
               </w:rPr>
-              <w:t>24</w:t>
+              <w:t>26</w:t>
             </w:r>
           </w:p>
         </w:tc>
@@ -3059,7 +3059,7 @@
               <w:rPr>
                 <w:sz w:val="20"/>
               </w:rPr>
-              <w:t>25</w:t>
+              <w:t>28</w:t>
             </w:r>
           </w:p>
         </w:tc>
@@ -3108,7 +3108,7 @@
               <w:rPr>
                 <w:sz w:val="20"/>
               </w:rPr>
-              <w:t>27</w:t>
+              <w:t>29</w:t>
             </w:r>
           </w:p>
         </w:tc>
@@ -3157,7 +3157,7 @@
               <w:rPr>
                 <w:sz w:val="20"/>
               </w:rPr>
-              <w:t>28</w:t>
+              <w:t>30</w:t>
             </w:r>
           </w:p>
         </w:tc>
@@ -3207,7 +3207,7 @@
               <w:rPr>
                 <w:sz w:val="20"/>
               </w:rPr>
-              <w:t>29</w:t>
+              <w:t>32</w:t>
             </w:r>
           </w:p>
         </w:tc>
@@ -3256,7 +3256,7 @@
               <w:rPr>
                 <w:sz w:val="20"/>
               </w:rPr>
-              <w:t>29</w:t>
+              <w:t>32</w:t>
             </w:r>
           </w:p>
         </w:tc>
@@ -3305,7 +3305,7 @@
               <w:rPr>
                 <w:sz w:val="20"/>
               </w:rPr>
-              <w:t>31</w:t>
+              <w:t>35</w:t>
             </w:r>
           </w:p>
         </w:tc>
@@ -3355,7 +3355,7 @@
               <w:rPr>
                 <w:sz w:val="20"/>
               </w:rPr>
-              <w:t>31</w:t>
+              <w:t>35</w:t>
             </w:r>
           </w:p>
         </w:tc>
@@ -3404,7 +3404,7 @@
               <w:rPr>
                 <w:sz w:val="20"/>
               </w:rPr>
-              <w:t>31</w:t>
+              <w:t>35</w:t>
             </w:r>
           </w:p>
         </w:tc>
@@ -3453,7 +3453,7 @@
               <w:rPr>
                 <w:sz w:val="20"/>
               </w:rPr>
-              <w:t>32</w:t>
+              <w:t>36</w:t>
             </w:r>
           </w:p>
         </w:tc>
@@ -3502,7 +3502,7 @@
               <w:rPr>
                 <w:sz w:val="20"/>
               </w:rPr>
-              <w:t>33</w:t>
+              <w:t>37</w:t>
             </w:r>
           </w:p>
         </w:tc>
@@ -3551,7 +3551,7 @@
               <w:rPr>
                 <w:sz w:val="20"/>
               </w:rPr>
-              <w:t>33</w:t>
+              <w:t>37</w:t>
             </w:r>
           </w:p>
         </w:tc>
@@ -3600,7 +3600,7 @@
               <w:rPr>
                 <w:sz w:val="20"/>
               </w:rPr>
-              <w:t>33</w:t>
+              <w:t>38</w:t>
             </w:r>
           </w:p>
         </w:tc>
@@ -3650,7 +3650,7 @@
               <w:rPr>
                 <w:sz w:val="20"/>
               </w:rPr>
-              <w:t>34</w:t>
+              <w:t>39</w:t>
             </w:r>
           </w:p>
         </w:tc>
@@ -3699,7 +3699,7 @@
               <w:rPr>
                 <w:sz w:val="20"/>
               </w:rPr>
-              <w:t>34</w:t>
+              <w:t>39</w:t>
             </w:r>
           </w:p>
         </w:tc>
@@ -3748,7 +3748,7 @@
               <w:rPr>
                 <w:sz w:val="20"/>
               </w:rPr>
-              <w:t>34</w:t>
+              <w:t>39</w:t>
             </w:r>
           </w:p>
         </w:tc>
@@ -3797,7 +3797,7 @@
               <w:rPr>
                 <w:sz w:val="20"/>
               </w:rPr>
-              <w:t>34</w:t>
+              <w:t>39</w:t>
             </w:r>
           </w:p>
         </w:tc>
@@ -3847,7 +3847,7 @@
               <w:rPr>
                 <w:sz w:val="20"/>
               </w:rPr>
-              <w:t>35</w:t>
+              <w:t>40</w:t>
             </w:r>
           </w:p>
         </w:tc>
@@ -3897,7 +3897,7 @@
               <w:rPr>
                 <w:sz w:val="20"/>
               </w:rPr>
-              <w:t>36</w:t>
+              <w:t>41</w:t>
             </w:r>
           </w:p>
         </w:tc>
@@ -3946,7 +3946,7 @@
               <w:rPr>
                 <w:sz w:val="20"/>
               </w:rPr>
-              <w:t>36</w:t>
+              <w:t>41</w:t>
             </w:r>
           </w:p>
         </w:tc>
@@ -3995,7 +3995,7 @@
               <w:rPr>
                 <w:sz w:val="20"/>
               </w:rPr>
-              <w:t>36</w:t>
+              <w:t>41</w:t>
             </w:r>
           </w:p>
         </w:tc>
@@ -4044,7 +4044,7 @@
               <w:rPr>
                 <w:sz w:val="20"/>
               </w:rPr>
-              <w:t>36</w:t>
+              <w:t>41</w:t>
             </w:r>
           </w:p>
         </w:tc>
@@ -4093,7 +4093,7 @@
               <w:rPr>
                 <w:sz w:val="20"/>
               </w:rPr>
-              <w:t>37</w:t>
+              <w:t>42</w:t>
             </w:r>
           </w:p>
         </w:tc>

</xml_diff>